<commit_message>
hotfix: the date for the januari invoice
</commit_message>
<xml_diff>
--- a/INVOICE_Januari_2026.docx
+++ b/INVOICE_Januari_2026.docx
@@ -65,25 +65,7 @@
                 <w:b/>
                 <w:bCs/>
               </w:rPr>
-              <w:t xml:space="preserve">Name of </w:t>
-            </w:r>
-            <w:proofErr w:type="spellStart"/>
-            <w:r>
-              <w:rPr>
-                <w:rFonts w:ascii="Times New Roman" w:hAnsi="Times New Roman" w:cs="Times New Roman"/>
-                <w:b/>
-                <w:bCs/>
-              </w:rPr>
-              <w:t>IDStar</w:t>
-            </w:r>
-            <w:proofErr w:type="spellEnd"/>
-            <w:r>
-              <w:rPr>
-                <w:rFonts w:ascii="Times New Roman" w:hAnsi="Times New Roman" w:cs="Times New Roman"/>
-                <w:b/>
-                <w:bCs/>
-              </w:rPr>
-              <w:t xml:space="preserve"> Partners</w:t>
+              <w:t>Name of IDStar Partners</w:t>
             </w:r>
           </w:p>
         </w:tc>
@@ -105,30 +87,8 @@
               <w:rPr>
                 <w:rFonts w:ascii="Times New Roman" w:hAnsi="Times New Roman" w:cs="Times New Roman"/>
               </w:rPr>
-              <w:t xml:space="preserve">Wahyu </w:t>
-            </w:r>
-            <w:proofErr w:type="spellStart"/>
-            <w:r>
-              <w:rPr>
-                <w:rFonts w:ascii="Times New Roman" w:hAnsi="Times New Roman" w:cs="Times New Roman"/>
-              </w:rPr>
-              <w:t>Bornok</w:t>
-            </w:r>
-            <w:proofErr w:type="spellEnd"/>
-            <w:r>
-              <w:rPr>
-                <w:rFonts w:ascii="Times New Roman" w:hAnsi="Times New Roman" w:cs="Times New Roman"/>
-              </w:rPr>
-              <w:t xml:space="preserve"> A. </w:t>
-            </w:r>
-            <w:proofErr w:type="spellStart"/>
-            <w:r>
-              <w:rPr>
-                <w:rFonts w:ascii="Times New Roman" w:hAnsi="Times New Roman" w:cs="Times New Roman"/>
-              </w:rPr>
-              <w:t>Sinurat</w:t>
-            </w:r>
-            <w:proofErr w:type="spellEnd"/>
+              <w:t>Wahyu Bornok A. Sinurat</w:t>
+            </w:r>
           </w:p>
         </w:tc>
         <w:tc>
@@ -185,7 +145,13 @@
               <w:rPr>
                 <w:rFonts w:ascii="Times New Roman" w:hAnsi="Times New Roman" w:cs="Times New Roman"/>
               </w:rPr>
-              <w:t>12-01-2026</w:t>
+              <w:t>20</w:t>
+            </w:r>
+            <w:r>
+              <w:rPr>
+                <w:rFonts w:ascii="Times New Roman" w:hAnsi="Times New Roman" w:cs="Times New Roman"/>
+              </w:rPr>
+              <w:t>-01-2026</w:t>
             </w:r>
           </w:p>
         </w:tc>
@@ -306,83 +272,26 @@
                 <w:lang w:eastAsia="en-ID"/>
               </w:rPr>
             </w:pPr>
-            <w:proofErr w:type="spellStart"/>
             <w:r>
               <w:rPr>
                 <w:rFonts w:ascii="Times New Roman" w:eastAsia="Times New Roman" w:hAnsi="Times New Roman" w:cs="Times New Roman"/>
                 <w:lang w:eastAsia="en-ID"/>
               </w:rPr>
-              <w:t>Jl.Tole</w:t>
-            </w:r>
-            <w:proofErr w:type="spellEnd"/>
+              <w:t>Jl.Tole Iskandar, Perumahan Bella Cassa, D11 no. 14,</w:t>
+            </w:r>
+          </w:p>
+          <w:p>
+            <w:pPr>
+              <w:rPr>
+                <w:rFonts w:ascii="Times New Roman" w:hAnsi="Times New Roman" w:cs="Times New Roman"/>
+              </w:rPr>
+            </w:pPr>
             <w:r>
               <w:rPr>
                 <w:rFonts w:ascii="Times New Roman" w:eastAsia="Times New Roman" w:hAnsi="Times New Roman" w:cs="Times New Roman"/>
                 <w:lang w:eastAsia="en-ID"/>
               </w:rPr>
-              <w:t xml:space="preserve"> Iskandar, </w:t>
-            </w:r>
-            <w:proofErr w:type="spellStart"/>
-            <w:r>
-              <w:rPr>
-                <w:rFonts w:ascii="Times New Roman" w:eastAsia="Times New Roman" w:hAnsi="Times New Roman" w:cs="Times New Roman"/>
-                <w:lang w:eastAsia="en-ID"/>
-              </w:rPr>
-              <w:t>Perumahan</w:t>
-            </w:r>
-            <w:proofErr w:type="spellEnd"/>
-            <w:r>
-              <w:rPr>
-                <w:rFonts w:ascii="Times New Roman" w:eastAsia="Times New Roman" w:hAnsi="Times New Roman" w:cs="Times New Roman"/>
-                <w:lang w:eastAsia="en-ID"/>
-              </w:rPr>
-              <w:t xml:space="preserve"> Bella </w:t>
-            </w:r>
-            <w:proofErr w:type="spellStart"/>
-            <w:r>
-              <w:rPr>
-                <w:rFonts w:ascii="Times New Roman" w:eastAsia="Times New Roman" w:hAnsi="Times New Roman" w:cs="Times New Roman"/>
-                <w:lang w:eastAsia="en-ID"/>
-              </w:rPr>
-              <w:t>Cassa</w:t>
-            </w:r>
-            <w:proofErr w:type="spellEnd"/>
-            <w:r>
-              <w:rPr>
-                <w:rFonts w:ascii="Times New Roman" w:eastAsia="Times New Roman" w:hAnsi="Times New Roman" w:cs="Times New Roman"/>
-                <w:lang w:eastAsia="en-ID"/>
-              </w:rPr>
-              <w:t>, D11 no. 14,</w:t>
-            </w:r>
-          </w:p>
-          <w:p>
-            <w:pPr>
-              <w:rPr>
-                <w:rFonts w:ascii="Times New Roman" w:hAnsi="Times New Roman" w:cs="Times New Roman"/>
-              </w:rPr>
-            </w:pPr>
-            <w:r>
-              <w:rPr>
-                <w:rFonts w:ascii="Times New Roman" w:eastAsia="Times New Roman" w:hAnsi="Times New Roman" w:cs="Times New Roman"/>
-                <w:lang w:eastAsia="en-ID"/>
-              </w:rPr>
-              <w:t xml:space="preserve">Depok, </w:t>
-            </w:r>
-            <w:proofErr w:type="spellStart"/>
-            <w:r>
-              <w:rPr>
-                <w:rFonts w:ascii="Times New Roman" w:eastAsia="Times New Roman" w:hAnsi="Times New Roman" w:cs="Times New Roman"/>
-                <w:lang w:eastAsia="en-ID"/>
-              </w:rPr>
-              <w:t>Jawa</w:t>
-            </w:r>
-            <w:proofErr w:type="spellEnd"/>
-            <w:r>
-              <w:rPr>
-                <w:rFonts w:ascii="Times New Roman" w:eastAsia="Times New Roman" w:hAnsi="Times New Roman" w:cs="Times New Roman"/>
-                <w:lang w:eastAsia="en-ID"/>
-              </w:rPr>
-              <w:t xml:space="preserve"> Barat</w:t>
+              <w:t>Depok, Jawa Barat</w:t>
             </w:r>
           </w:p>
         </w:tc>
@@ -651,54 +560,8 @@
           <w:b/>
           <w:bCs/>
         </w:rPr>
-        <w:t xml:space="preserve">PT </w:t>
+        <w:t>PT IDStar Cipta Teknologi</w:t>
       </w:r>
-      <w:proofErr w:type="spellStart"/>
-      <w:r>
-        <w:rPr>
-          <w:rFonts w:ascii="Times New Roman" w:hAnsi="Times New Roman" w:cs="Times New Roman"/>
-          <w:b/>
-          <w:bCs/>
-        </w:rPr>
-        <w:t>IDStar</w:t>
-      </w:r>
-      <w:proofErr w:type="spellEnd"/>
-      <w:r>
-        <w:rPr>
-          <w:rFonts w:ascii="Times New Roman" w:hAnsi="Times New Roman" w:cs="Times New Roman"/>
-          <w:b/>
-          <w:bCs/>
-        </w:rPr>
-        <w:t xml:space="preserve"> </w:t>
-      </w:r>
-      <w:proofErr w:type="spellStart"/>
-      <w:r>
-        <w:rPr>
-          <w:rFonts w:ascii="Times New Roman" w:hAnsi="Times New Roman" w:cs="Times New Roman"/>
-          <w:b/>
-          <w:bCs/>
-        </w:rPr>
-        <w:t>Cipta</w:t>
-      </w:r>
-      <w:proofErr w:type="spellEnd"/>
-      <w:r>
-        <w:rPr>
-          <w:rFonts w:ascii="Times New Roman" w:hAnsi="Times New Roman" w:cs="Times New Roman"/>
-          <w:b/>
-          <w:bCs/>
-        </w:rPr>
-        <w:t xml:space="preserve"> </w:t>
-      </w:r>
-      <w:proofErr w:type="spellStart"/>
-      <w:r>
-        <w:rPr>
-          <w:rFonts w:ascii="Times New Roman" w:hAnsi="Times New Roman" w:cs="Times New Roman"/>
-          <w:b/>
-          <w:bCs/>
-        </w:rPr>
-        <w:t>Teknologi</w:t>
-      </w:r>
-      <w:proofErr w:type="spellEnd"/>
     </w:p>
     <w:p>
       <w:pPr>
@@ -715,43 +578,7 @@
           <w:b/>
           <w:bCs/>
         </w:rPr>
-        <w:t xml:space="preserve">Wisma </w:t>
-      </w:r>
-      <w:proofErr w:type="spellStart"/>
-      <w:r>
-        <w:rPr>
-          <w:rFonts w:ascii="Times New Roman" w:hAnsi="Times New Roman" w:cs="Times New Roman"/>
-          <w:b/>
-          <w:bCs/>
-        </w:rPr>
-        <w:t>Staco</w:t>
-      </w:r>
-      <w:proofErr w:type="spellEnd"/>
-      <w:r>
-        <w:rPr>
-          <w:rFonts w:ascii="Times New Roman" w:hAnsi="Times New Roman" w:cs="Times New Roman"/>
-          <w:b/>
-          <w:bCs/>
-        </w:rPr>
-        <w:t xml:space="preserve"> Lt.7, Jl. Casablanca No.18, </w:t>
-      </w:r>
-      <w:proofErr w:type="spellStart"/>
-      <w:r>
-        <w:rPr>
-          <w:rFonts w:ascii="Times New Roman" w:hAnsi="Times New Roman" w:cs="Times New Roman"/>
-          <w:b/>
-          <w:bCs/>
-        </w:rPr>
-        <w:t>Tebet</w:t>
-      </w:r>
-      <w:proofErr w:type="spellEnd"/>
-      <w:r>
-        <w:rPr>
-          <w:rFonts w:ascii="Times New Roman" w:hAnsi="Times New Roman" w:cs="Times New Roman"/>
-          <w:b/>
-          <w:bCs/>
-        </w:rPr>
-        <w:t xml:space="preserve"> Jakarta Selatan</w:t>
+        <w:t>Wisma Staco Lt.7, Jl. Casablanca No.18, Tebet Jakarta Selatan</w:t>
       </w:r>
     </w:p>
     <w:p>
@@ -869,96 +696,64 @@
                 <w:rFonts w:ascii="Times New Roman" w:eastAsia="Times New Roman" w:hAnsi="Times New Roman" w:cs="Times New Roman"/>
                 <w:lang w:eastAsia="en-ID"/>
               </w:rPr>
-              <w:t>Data Scientist in Manulife - (</w:t>
-            </w:r>
-            <w:proofErr w:type="spellStart"/>
+              <w:t>Data Scientist in Manulife - (Desember)</w:t>
+            </w:r>
+          </w:p>
+        </w:tc>
+        <w:tc>
+          <w:tcPr>
+            <w:tcW w:w="975" w:type="dxa"/>
+          </w:tcPr>
+          <w:p>
+            <w:pPr>
+              <w:rPr>
+                <w:rFonts w:ascii="Times New Roman" w:hAnsi="Times New Roman" w:cs="Times New Roman"/>
+              </w:rPr>
+            </w:pPr>
+            <w:r>
+              <w:rPr>
+                <w:rFonts w:ascii="Times New Roman" w:hAnsi="Times New Roman" w:cs="Times New Roman"/>
+              </w:rPr>
+              <w:t>1</w:t>
+            </w:r>
+          </w:p>
+        </w:tc>
+        <w:tc>
+          <w:tcPr>
+            <w:tcW w:w="3006" w:type="dxa"/>
+          </w:tcPr>
+          <w:p>
+            <w:pPr>
+              <w:rPr>
+                <w:rFonts w:ascii="Times New Roman" w:hAnsi="Times New Roman" w:cs="Times New Roman"/>
+              </w:rPr>
+            </w:pPr>
+            <w:r>
+              <w:rPr>
+                <w:rFonts w:ascii="Times New Roman" w:hAnsi="Times New Roman" w:cs="Times New Roman"/>
+              </w:rPr>
+              <w:t>4.000.000</w:t>
+            </w:r>
+          </w:p>
+        </w:tc>
+      </w:tr>
+      <w:tr>
+        <w:tc>
+          <w:tcPr>
+            <w:tcW w:w="5035" w:type="dxa"/>
+          </w:tcPr>
+          <w:p>
+            <w:pPr>
+              <w:rPr>
+                <w:rFonts w:ascii="Times New Roman" w:hAnsi="Times New Roman" w:cs="Times New Roman"/>
+              </w:rPr>
+            </w:pPr>
             <w:r>
               <w:rPr>
                 <w:rFonts w:ascii="Times New Roman" w:eastAsia="Times New Roman" w:hAnsi="Times New Roman" w:cs="Times New Roman"/>
                 <w:lang w:eastAsia="en-ID"/>
               </w:rPr>
-              <w:t>Desember</w:t>
-            </w:r>
-            <w:proofErr w:type="spellEnd"/>
-            <w:r>
-              <w:rPr>
-                <w:rFonts w:ascii="Times New Roman" w:eastAsia="Times New Roman" w:hAnsi="Times New Roman" w:cs="Times New Roman"/>
-                <w:lang w:eastAsia="en-ID"/>
-              </w:rPr>
-              <w:t>)</w:t>
-            </w:r>
-          </w:p>
-        </w:tc>
-        <w:tc>
-          <w:tcPr>
-            <w:tcW w:w="975" w:type="dxa"/>
-          </w:tcPr>
-          <w:p>
-            <w:pPr>
-              <w:rPr>
-                <w:rFonts w:ascii="Times New Roman" w:hAnsi="Times New Roman" w:cs="Times New Roman"/>
-              </w:rPr>
-            </w:pPr>
-            <w:r>
-              <w:rPr>
-                <w:rFonts w:ascii="Times New Roman" w:hAnsi="Times New Roman" w:cs="Times New Roman"/>
-              </w:rPr>
-              <w:t>1</w:t>
-            </w:r>
-          </w:p>
-        </w:tc>
-        <w:tc>
-          <w:tcPr>
-            <w:tcW w:w="3006" w:type="dxa"/>
-          </w:tcPr>
-          <w:p>
-            <w:pPr>
-              <w:rPr>
-                <w:rFonts w:ascii="Times New Roman" w:hAnsi="Times New Roman" w:cs="Times New Roman"/>
-              </w:rPr>
-            </w:pPr>
-            <w:r>
-              <w:rPr>
-                <w:rFonts w:ascii="Times New Roman" w:hAnsi="Times New Roman" w:cs="Times New Roman"/>
-              </w:rPr>
-              <w:t>4.000.000</w:t>
-            </w:r>
-          </w:p>
-        </w:tc>
-      </w:tr>
-      <w:tr>
-        <w:tc>
-          <w:tcPr>
-            <w:tcW w:w="5035" w:type="dxa"/>
-          </w:tcPr>
-          <w:p>
-            <w:pPr>
-              <w:rPr>
-                <w:rFonts w:ascii="Times New Roman" w:hAnsi="Times New Roman" w:cs="Times New Roman"/>
-              </w:rPr>
-            </w:pPr>
-            <w:r>
-              <w:rPr>
-                <w:rFonts w:ascii="Times New Roman" w:eastAsia="Times New Roman" w:hAnsi="Times New Roman" w:cs="Times New Roman"/>
-                <w:lang w:eastAsia="en-ID"/>
-              </w:rPr>
-              <w:t>Data Scientist in Manulife - (</w:t>
-            </w:r>
-            <w:proofErr w:type="spellStart"/>
-            <w:r>
-              <w:rPr>
-                <w:rFonts w:ascii="Times New Roman" w:eastAsia="Times New Roman" w:hAnsi="Times New Roman" w:cs="Times New Roman"/>
-                <w:lang w:eastAsia="en-ID"/>
-              </w:rPr>
-              <w:t>Januari</w:t>
-            </w:r>
-            <w:proofErr w:type="spellEnd"/>
-            <w:r>
-              <w:rPr>
-                <w:rFonts w:ascii="Times New Roman" w:eastAsia="Times New Roman" w:hAnsi="Times New Roman" w:cs="Times New Roman"/>
-                <w:lang w:eastAsia="en-ID"/>
-              </w:rPr>
-              <w:t>)</w:t>
+              <w:t>Data Scientist in Manulife - (Januari)</w:t>
             </w:r>
           </w:p>
         </w:tc>
@@ -1097,16 +892,8 @@
         <w:rPr>
           <w:rFonts w:ascii="Times New Roman" w:hAnsi="Times New Roman" w:cs="Times New Roman"/>
         </w:rPr>
-        <w:t xml:space="preserve">Bank </w:t>
+        <w:t>Bank Mandiri</w:t>
       </w:r>
-      <w:proofErr w:type="spellStart"/>
-      <w:r>
-        <w:rPr>
-          <w:rFonts w:ascii="Times New Roman" w:hAnsi="Times New Roman" w:cs="Times New Roman"/>
-        </w:rPr>
-        <w:t>Mandiri</w:t>
-      </w:r>
-      <w:proofErr w:type="spellEnd"/>
     </w:p>
     <w:p>
       <w:pPr>
@@ -1304,30 +1091,8 @@
               <w:rPr>
                 <w:rFonts w:ascii="Times New Roman" w:hAnsi="Times New Roman" w:cs="Times New Roman"/>
               </w:rPr>
-              <w:t xml:space="preserve">Wahyu </w:t>
-            </w:r>
-            <w:proofErr w:type="spellStart"/>
-            <w:r>
-              <w:rPr>
-                <w:rFonts w:ascii="Times New Roman" w:hAnsi="Times New Roman" w:cs="Times New Roman"/>
-              </w:rPr>
-              <w:t>Bornok</w:t>
-            </w:r>
-            <w:proofErr w:type="spellEnd"/>
-            <w:r>
-              <w:rPr>
-                <w:rFonts w:ascii="Times New Roman" w:hAnsi="Times New Roman" w:cs="Times New Roman"/>
-              </w:rPr>
-              <w:t xml:space="preserve"> A. </w:t>
-            </w:r>
-            <w:proofErr w:type="spellStart"/>
-            <w:r>
-              <w:rPr>
-                <w:rFonts w:ascii="Times New Roman" w:hAnsi="Times New Roman" w:cs="Times New Roman"/>
-              </w:rPr>
-              <w:t>Sinurat</w:t>
-            </w:r>
-            <w:proofErr w:type="spellEnd"/>
+              <w:t>Wahyu Bornok A. Sinurat</w:t>
+            </w:r>
           </w:p>
         </w:tc>
       </w:tr>

</xml_diff>